<commit_message>
updated Notes with OOP, Non-access
</commit_message>
<xml_diff>
--- a/CoreC#/Notes/Net Architecture Components, Data types,  Collections.docx
+++ b/CoreC#/Notes/Net Architecture Components, Data types,  Collections.docx
@@ -1030,6 +1030,9 @@
         <w:pStyle w:val="Heading1"/>
       </w:pPr>
       <w:r>
+        <w:rPr>
+          <w:noProof/>
+        </w:rPr>
         <w:lastRenderedPageBreak/>
         <w:drawing>
           <wp:anchor distT="0" distB="0" distL="114300" distR="114300" simplePos="0" relativeHeight="251658240" behindDoc="0" locked="0" layoutInCell="1" allowOverlap="1" wp14:anchorId="13003C6C" wp14:editId="0A851110">
@@ -1774,9 +1777,1449 @@
     <w:p/>
     <w:p>
       <w:pPr>
+        <w:pStyle w:val="Heading1"/>
+      </w:pPr>
+      <w:r>
+        <w:t>Object Oriented Programming</w:t>
+      </w:r>
+    </w:p>
+    <w:p>
+      <w:pPr>
+        <w:pStyle w:val="ListParagraph"/>
+        <w:numPr>
+          <w:ilvl w:val="0"/>
+          <w:numId w:val="1"/>
+        </w:numPr>
+      </w:pPr>
+      <w:r>
+        <w:t>It is a methodology we use to design our programs just using classes and objects.</w:t>
+      </w:r>
+    </w:p>
+    <w:p>
+      <w:pPr>
+        <w:pStyle w:val="ListParagraph"/>
+        <w:numPr>
+          <w:ilvl w:val="0"/>
+          <w:numId w:val="1"/>
+        </w:numPr>
+      </w:pPr>
+      <w:r>
+        <w:t>It makes it easier to develop and maintain your project as it gets bigger.</w:t>
+      </w:r>
+    </w:p>
+    <w:p>
+      <w:pPr>
         <w:pStyle w:val="Heading2"/>
       </w:pPr>
-    </w:p>
+      <w:r>
+        <w:t>Objects</w:t>
+      </w:r>
+    </w:p>
+    <w:p>
+      <w:pPr>
+        <w:pStyle w:val="ListParagraph"/>
+        <w:numPr>
+          <w:ilvl w:val="0"/>
+          <w:numId w:val="1"/>
+        </w:numPr>
+      </w:pPr>
+      <w:r>
+        <w:t xml:space="preserve">It is any entity that has a state and </w:t>
+      </w:r>
+      <w:proofErr w:type="gramStart"/>
+      <w:r>
+        <w:t>behavior</w:t>
+      </w:r>
+      <w:proofErr w:type="gramEnd"/>
+    </w:p>
+    <w:p>
+      <w:pPr>
+        <w:pStyle w:val="ListParagraph"/>
+        <w:numPr>
+          <w:ilvl w:val="0"/>
+          <w:numId w:val="1"/>
+        </w:numPr>
+      </w:pPr>
+      <w:r>
+        <w:t xml:space="preserve">Can be defined as an instance of a </w:t>
+      </w:r>
+      <w:proofErr w:type="gramStart"/>
+      <w:r>
+        <w:t>class</w:t>
+      </w:r>
+      <w:proofErr w:type="gramEnd"/>
+    </w:p>
+    <w:p>
+      <w:pPr>
+        <w:pStyle w:val="Heading2"/>
+      </w:pPr>
+      <w:r>
+        <w:t>Classes</w:t>
+      </w:r>
+    </w:p>
+    <w:p>
+      <w:pPr>
+        <w:pStyle w:val="ListParagraph"/>
+        <w:numPr>
+          <w:ilvl w:val="0"/>
+          <w:numId w:val="1"/>
+        </w:numPr>
+      </w:pPr>
+      <w:r>
+        <w:t>They are templates that are used to create objects and defines the object data types, methods, constructor, etc.</w:t>
+      </w:r>
+    </w:p>
+    <w:p>
+      <w:pPr>
+        <w:pStyle w:val="ListParagraph"/>
+        <w:numPr>
+          <w:ilvl w:val="0"/>
+          <w:numId w:val="1"/>
+        </w:numPr>
+      </w:pPr>
+      <w:r>
+        <w:t>They are blueprint from which you can create multiple objects from</w:t>
+      </w:r>
+    </w:p>
+    <w:p>
+      <w:pPr>
+        <w:pStyle w:val="Heading1"/>
+      </w:pPr>
+      <w:r>
+        <w:t>Inheritance</w:t>
+      </w:r>
+    </w:p>
+    <w:p>
+      <w:pPr>
+        <w:pStyle w:val="ListParagraph"/>
+        <w:numPr>
+          <w:ilvl w:val="0"/>
+          <w:numId w:val="1"/>
+        </w:numPr>
+      </w:pPr>
+      <w:r>
+        <w:t>It is a mechanism in which an object can acquire all the properties, methods, constructor of a parent object.</w:t>
+      </w:r>
+    </w:p>
+    <w:p>
+      <w:pPr>
+        <w:pStyle w:val="ListParagraph"/>
+        <w:numPr>
+          <w:ilvl w:val="0"/>
+          <w:numId w:val="1"/>
+        </w:numPr>
+      </w:pPr>
+      <w:r>
+        <w:t>It allows us to create classes that are built upon existing classes.</w:t>
+      </w:r>
+    </w:p>
+    <w:p>
+      <w:pPr>
+        <w:pStyle w:val="ListParagraph"/>
+        <w:numPr>
+          <w:ilvl w:val="0"/>
+          <w:numId w:val="1"/>
+        </w:numPr>
+      </w:pPr>
+      <w:r>
+        <w:t>It creates the is-a relationship, also known as parent-child relationship between two classes.</w:t>
+      </w:r>
+    </w:p>
+    <w:p>
+      <w:pPr>
+        <w:pStyle w:val="ListParagraph"/>
+        <w:numPr>
+          <w:ilvl w:val="0"/>
+          <w:numId w:val="1"/>
+        </w:numPr>
+      </w:pPr>
+      <w:r>
+        <w:t xml:space="preserve">You can inherit one class and only one </w:t>
+      </w:r>
+      <w:proofErr w:type="gramStart"/>
+      <w:r>
+        <w:t>class</w:t>
+      </w:r>
+      <w:proofErr w:type="gramEnd"/>
+      <w:r>
+        <w:t xml:space="preserve"> but you can implement multiple interfaces</w:t>
+      </w:r>
+    </w:p>
+    <w:p>
+      <w:pPr>
+        <w:pStyle w:val="Heading2"/>
+      </w:pPr>
+      <w:r>
+        <w:t>Advantages</w:t>
+      </w:r>
+    </w:p>
+    <w:p>
+      <w:pPr>
+        <w:pStyle w:val="ListParagraph"/>
+        <w:numPr>
+          <w:ilvl w:val="0"/>
+          <w:numId w:val="1"/>
+        </w:numPr>
+      </w:pPr>
+      <w:r>
+        <w:t>Code reusability and organization</w:t>
+      </w:r>
+    </w:p>
+    <w:p>
+      <w:pPr>
+        <w:pStyle w:val="ListParagraph"/>
+        <w:numPr>
+          <w:ilvl w:val="0"/>
+          <w:numId w:val="1"/>
+        </w:numPr>
+      </w:pPr>
+      <w:r>
+        <w:t>Allows us to use polymorphism (method overriding)</w:t>
+      </w:r>
+    </w:p>
+    <w:p>
+      <w:pPr>
+        <w:pStyle w:val="ListParagraph"/>
+        <w:numPr>
+          <w:ilvl w:val="0"/>
+          <w:numId w:val="1"/>
+        </w:numPr>
+      </w:pPr>
+      <w:r>
+        <w:t>Covariance</w:t>
+      </w:r>
+    </w:p>
+    <w:p>
+      <w:pPr>
+        <w:pStyle w:val="Heading2"/>
+      </w:pPr>
+      <w:r>
+        <w:lastRenderedPageBreak/>
+        <w:t>Terminology</w:t>
+      </w:r>
+    </w:p>
+    <w:p>
+      <w:pPr>
+        <w:pStyle w:val="ListParagraph"/>
+        <w:numPr>
+          <w:ilvl w:val="0"/>
+          <w:numId w:val="1"/>
+        </w:numPr>
+      </w:pPr>
+      <w:r>
+        <w:t>Base class</w:t>
+      </w:r>
+    </w:p>
+    <w:p>
+      <w:pPr>
+        <w:pStyle w:val="ListParagraph"/>
+        <w:numPr>
+          <w:ilvl w:val="1"/>
+          <w:numId w:val="1"/>
+        </w:numPr>
+      </w:pPr>
+      <w:r>
+        <w:t>It is the parent class in which the child class inherits from.</w:t>
+      </w:r>
+    </w:p>
+    <w:p>
+      <w:pPr>
+        <w:pStyle w:val="ListParagraph"/>
+        <w:numPr>
+          <w:ilvl w:val="0"/>
+          <w:numId w:val="1"/>
+        </w:numPr>
+      </w:pPr>
+      <w:r>
+        <w:t>Derived class</w:t>
+      </w:r>
+    </w:p>
+    <w:p>
+      <w:pPr>
+        <w:pStyle w:val="ListParagraph"/>
+        <w:numPr>
+          <w:ilvl w:val="1"/>
+          <w:numId w:val="1"/>
+        </w:numPr>
+      </w:pPr>
+      <w:r>
+        <w:t>It is the child class that inherits from the parent class.</w:t>
+      </w:r>
+    </w:p>
+    <w:p>
+      <w:pPr>
+        <w:pStyle w:val="Heading2"/>
+      </w:pPr>
+      <w:r>
+        <w:t>Different types of inheritance</w:t>
+      </w:r>
+    </w:p>
+    <w:p>
+      <w:pPr>
+        <w:pStyle w:val="ListParagraph"/>
+        <w:numPr>
+          <w:ilvl w:val="0"/>
+          <w:numId w:val="1"/>
+        </w:numPr>
+      </w:pPr>
+      <w:r>
+        <w:t>Single inheritance</w:t>
+      </w:r>
+    </w:p>
+    <w:p>
+      <w:pPr>
+        <w:pStyle w:val="ListParagraph"/>
+        <w:numPr>
+          <w:ilvl w:val="1"/>
+          <w:numId w:val="1"/>
+        </w:numPr>
+      </w:pPr>
+      <w:r>
+        <w:t>Where the base class only has one derived class</w:t>
+      </w:r>
+    </w:p>
+    <w:p>
+      <w:pPr>
+        <w:pStyle w:val="ListParagraph"/>
+        <w:numPr>
+          <w:ilvl w:val="0"/>
+          <w:numId w:val="1"/>
+        </w:numPr>
+      </w:pPr>
+      <w:r>
+        <w:t>Multi-level inheritance</w:t>
+      </w:r>
+    </w:p>
+    <w:p>
+      <w:pPr>
+        <w:pStyle w:val="ListParagraph"/>
+        <w:numPr>
+          <w:ilvl w:val="1"/>
+          <w:numId w:val="1"/>
+        </w:numPr>
+      </w:pPr>
+      <w:r>
+        <w:t>Like the single inheritance, but the derived class will also have another derived class that inherits from.</w:t>
+      </w:r>
+    </w:p>
+    <w:p>
+      <w:pPr>
+        <w:pStyle w:val="ListParagraph"/>
+        <w:numPr>
+          <w:ilvl w:val="0"/>
+          <w:numId w:val="1"/>
+        </w:numPr>
+      </w:pPr>
+      <w:r>
+        <w:t>Hierarchical inheritance</w:t>
+      </w:r>
+    </w:p>
+    <w:p>
+      <w:pPr>
+        <w:pStyle w:val="ListParagraph"/>
+        <w:numPr>
+          <w:ilvl w:val="1"/>
+          <w:numId w:val="1"/>
+        </w:numPr>
+      </w:pPr>
+      <w:r>
+        <w:t xml:space="preserve">Where the base class has multiple derived </w:t>
+      </w:r>
+      <w:proofErr w:type="gramStart"/>
+      <w:r>
+        <w:t>classes</w:t>
+      </w:r>
+      <w:proofErr w:type="gramEnd"/>
+      <w:r>
+        <w:t xml:space="preserve"> and those derived classes have their own multiple derived classes</w:t>
+      </w:r>
+    </w:p>
+    <w:p>
+      <w:pPr>
+        <w:pStyle w:val="ListParagraph"/>
+        <w:numPr>
+          <w:ilvl w:val="1"/>
+          <w:numId w:val="1"/>
+        </w:numPr>
+      </w:pPr>
+      <w:r>
+        <w:t xml:space="preserve">It is similar to how family trees </w:t>
+      </w:r>
+      <w:proofErr w:type="gramStart"/>
+      <w:r>
+        <w:t>work</w:t>
+      </w:r>
+      <w:proofErr w:type="gramEnd"/>
+    </w:p>
+    <w:p>
+      <w:pPr>
+        <w:pStyle w:val="Heading1"/>
+      </w:pPr>
+      <w:r>
+        <w:t>Access Modifiers</w:t>
+      </w:r>
+    </w:p>
+    <w:p>
+      <w:pPr>
+        <w:pStyle w:val="ListParagraph"/>
+        <w:numPr>
+          <w:ilvl w:val="0"/>
+          <w:numId w:val="1"/>
+        </w:numPr>
+      </w:pPr>
+      <w:r>
+        <w:t xml:space="preserve">They restrict the scope of the classes, methods, fields to be only accessible in certain </w:t>
+      </w:r>
+      <w:proofErr w:type="gramStart"/>
+      <w:r>
+        <w:t>areas</w:t>
+      </w:r>
+      <w:proofErr w:type="gramEnd"/>
+    </w:p>
+    <w:p>
+      <w:r>
+        <w:rPr>
+          <w:noProof/>
+        </w:rPr>
+        <w:drawing>
+          <wp:inline distT="0" distB="0" distL="0" distR="0" wp14:anchorId="5B3DA0C6" wp14:editId="558D5715">
+            <wp:extent cx="4874895" cy="1778000"/>
+            <wp:effectExtent l="0" t="0" r="1905" b="0"/>
+            <wp:docPr id="3" name="Picture 3"/>
+            <wp:cNvGraphicFramePr>
+              <a:graphicFrameLocks xmlns:a="http://schemas.openxmlformats.org/drawingml/2006/main" noChangeAspect="1"/>
+            </wp:cNvGraphicFramePr>
+            <a:graphic xmlns:a="http://schemas.openxmlformats.org/drawingml/2006/main">
+              <a:graphicData uri="http://schemas.openxmlformats.org/drawingml/2006/picture">
+                <pic:pic xmlns:pic="http://schemas.openxmlformats.org/drawingml/2006/picture">
+                  <pic:nvPicPr>
+                    <pic:cNvPr id="0" name="Picture 1"/>
+                    <pic:cNvPicPr>
+                      <a:picLocks noChangeAspect="1" noChangeArrowheads="1"/>
+                    </pic:cNvPicPr>
+                  </pic:nvPicPr>
+                  <pic:blipFill>
+                    <a:blip r:embed="rId8">
+                      <a:extLst>
+                        <a:ext uri="{28A0092B-C50C-407E-A947-70E740481C1C}">
+                          <a14:useLocalDpi xmlns:a14="http://schemas.microsoft.com/office/drawing/2010/main" val="0"/>
+                        </a:ext>
+                      </a:extLst>
+                    </a:blip>
+                    <a:srcRect/>
+                    <a:stretch>
+                      <a:fillRect/>
+                    </a:stretch>
+                  </pic:blipFill>
+                  <pic:spPr bwMode="auto">
+                    <a:xfrm>
+                      <a:off x="0" y="0"/>
+                      <a:ext cx="4874895" cy="1778000"/>
+                    </a:xfrm>
+                    <a:prstGeom prst="rect">
+                      <a:avLst/>
+                    </a:prstGeom>
+                    <a:noFill/>
+                    <a:ln>
+                      <a:noFill/>
+                    </a:ln>
+                  </pic:spPr>
+                </pic:pic>
+              </a:graphicData>
+            </a:graphic>
+          </wp:inline>
+        </w:drawing>
+      </w:r>
+    </w:p>
+    <w:p/>
+    <w:p>
+      <w:pPr>
+        <w:pStyle w:val="Heading1"/>
+      </w:pPr>
+      <w:r>
+        <w:t>Polymorphism</w:t>
+      </w:r>
+    </w:p>
+    <w:p>
+      <w:pPr>
+        <w:pStyle w:val="ListParagraph"/>
+        <w:numPr>
+          <w:ilvl w:val="0"/>
+          <w:numId w:val="1"/>
+        </w:numPr>
+      </w:pPr>
+      <w:r>
+        <w:t>The ability of an object to take on many forms.</w:t>
+      </w:r>
+    </w:p>
+    <w:p>
+      <w:pPr>
+        <w:pStyle w:val="ListParagraph"/>
+        <w:numPr>
+          <w:ilvl w:val="0"/>
+          <w:numId w:val="1"/>
+        </w:numPr>
+      </w:pPr>
+      <w:r>
+        <w:t>It allows you to substitute different implementation details for different needs.</w:t>
+      </w:r>
+    </w:p>
+    <w:p>
+      <w:pPr>
+        <w:pStyle w:val="Heading2"/>
+      </w:pPr>
+      <w:r>
+        <w:t>Method Overriding</w:t>
+      </w:r>
+    </w:p>
+    <w:p>
+      <w:pPr>
+        <w:pStyle w:val="ListParagraph"/>
+        <w:numPr>
+          <w:ilvl w:val="0"/>
+          <w:numId w:val="1"/>
+        </w:numPr>
+      </w:pPr>
+      <w:r>
+        <w:t>When a derived class changes the implementation details of a method from a base class.</w:t>
+      </w:r>
+    </w:p>
+    <w:p>
+      <w:pPr>
+        <w:pStyle w:val="ListParagraph"/>
+        <w:numPr>
+          <w:ilvl w:val="0"/>
+          <w:numId w:val="1"/>
+        </w:numPr>
+      </w:pPr>
+      <w:r>
+        <w:t>You need to use virtual (for the base class) and override (for the derived class) for method overriding in C#</w:t>
+      </w:r>
+      <w:r>
+        <w:t>.</w:t>
+      </w:r>
+    </w:p>
+    <w:p>
+      <w:pPr>
+        <w:pStyle w:val="Heading2"/>
+      </w:pPr>
+      <w:r>
+        <w:t>Method Overloading</w:t>
+      </w:r>
+    </w:p>
+    <w:p>
+      <w:pPr>
+        <w:pStyle w:val="ListParagraph"/>
+        <w:numPr>
+          <w:ilvl w:val="0"/>
+          <w:numId w:val="1"/>
+        </w:numPr>
+      </w:pPr>
+      <w:r>
+        <w:t>When there are multiple methods but with different parameters and most of time, different implementation details</w:t>
+      </w:r>
+      <w:r>
+        <w:t>.</w:t>
+      </w:r>
+    </w:p>
+    <w:p>
+      <w:pPr>
+        <w:pStyle w:val="Heading1"/>
+      </w:pPr>
+      <w:r>
+        <w:lastRenderedPageBreak/>
+        <w:t>Abstraction</w:t>
+      </w:r>
+    </w:p>
+    <w:p>
+      <w:pPr>
+        <w:pStyle w:val="ListParagraph"/>
+        <w:numPr>
+          <w:ilvl w:val="0"/>
+          <w:numId w:val="1"/>
+        </w:numPr>
+      </w:pPr>
+      <w:r>
+        <w:t>The process of hiding the implementation details and only showing the functionality to that user.</w:t>
+      </w:r>
+    </w:p>
+    <w:p>
+      <w:pPr>
+        <w:pStyle w:val="ListParagraph"/>
+        <w:numPr>
+          <w:ilvl w:val="0"/>
+          <w:numId w:val="1"/>
+        </w:numPr>
+      </w:pPr>
+      <w:r>
+        <w:t xml:space="preserve">The purpose is to both simplify the life of the end-user and to add security since the end-user </w:t>
+      </w:r>
+      <w:proofErr w:type="gramStart"/>
+      <w:r>
+        <w:t>doesn’t</w:t>
+      </w:r>
+      <w:proofErr w:type="gramEnd"/>
+      <w:r>
+        <w:t xml:space="preserve"> know how it works.</w:t>
+      </w:r>
+    </w:p>
+    <w:p>
+      <w:pPr>
+        <w:pStyle w:val="ListParagraph"/>
+        <w:numPr>
+          <w:ilvl w:val="0"/>
+          <w:numId w:val="1"/>
+        </w:numPr>
+      </w:pPr>
+      <w:r>
+        <w:t xml:space="preserve">Ex: You know how to send text in your </w:t>
+      </w:r>
+      <w:proofErr w:type="gramStart"/>
+      <w:r>
+        <w:t>phone</w:t>
+      </w:r>
+      <w:proofErr w:type="gramEnd"/>
+      <w:r>
+        <w:t xml:space="preserve"> but you don’t know the entire details on how exactly that text is being sent and received by the other person.</w:t>
+      </w:r>
+    </w:p>
+    <w:p>
+      <w:pPr>
+        <w:pStyle w:val="Heading2"/>
+      </w:pPr>
+      <w:r>
+        <w:t>Interface</w:t>
+      </w:r>
+    </w:p>
+    <w:p>
+      <w:pPr>
+        <w:pStyle w:val="ListParagraph"/>
+        <w:numPr>
+          <w:ilvl w:val="0"/>
+          <w:numId w:val="1"/>
+        </w:numPr>
+      </w:pPr>
+      <w:r>
+        <w:t>It contains nothing but abstract methods and properties.</w:t>
+      </w:r>
+    </w:p>
+    <w:p>
+      <w:pPr>
+        <w:pStyle w:val="ListParagraph"/>
+        <w:numPr>
+          <w:ilvl w:val="0"/>
+          <w:numId w:val="1"/>
+        </w:numPr>
+      </w:pPr>
+      <w:r>
+        <w:t>It means it has no implementation details.</w:t>
+      </w:r>
+    </w:p>
+    <w:p>
+      <w:pPr>
+        <w:pStyle w:val="ListParagraph"/>
+        <w:numPr>
+          <w:ilvl w:val="0"/>
+          <w:numId w:val="1"/>
+        </w:numPr>
+      </w:pPr>
+      <w:r>
+        <w:t>You can also implement multiple interfaces.</w:t>
+      </w:r>
+    </w:p>
+    <w:p>
+      <w:pPr>
+        <w:pStyle w:val="Heading2"/>
+      </w:pPr>
+      <w:r>
+        <w:t>Abstract class</w:t>
+      </w:r>
+    </w:p>
+    <w:p>
+      <w:pPr>
+        <w:pStyle w:val="ListParagraph"/>
+        <w:numPr>
+          <w:ilvl w:val="0"/>
+          <w:numId w:val="1"/>
+        </w:numPr>
+      </w:pPr>
+      <w:r>
+        <w:t xml:space="preserve">You can have some methods and properties without implementation. </w:t>
+      </w:r>
+    </w:p>
+    <w:p>
+      <w:pPr>
+        <w:pStyle w:val="ListParagraph"/>
+        <w:numPr>
+          <w:ilvl w:val="0"/>
+          <w:numId w:val="1"/>
+        </w:numPr>
+      </w:pPr>
+      <w:r>
+        <w:t>May also contain concrete methods with implementation.</w:t>
+      </w:r>
+    </w:p>
+    <w:p>
+      <w:pPr>
+        <w:pStyle w:val="ListParagraph"/>
+        <w:numPr>
+          <w:ilvl w:val="0"/>
+          <w:numId w:val="1"/>
+        </w:numPr>
+      </w:pPr>
+      <w:r>
+        <w:t>You can only inherit one abstract class like a normal class.</w:t>
+      </w:r>
+    </w:p>
+    <w:p>
+      <w:pPr>
+        <w:pStyle w:val="ListParagraph"/>
+        <w:numPr>
+          <w:ilvl w:val="1"/>
+          <w:numId w:val="1"/>
+        </w:numPr>
+      </w:pPr>
+      <w:r>
+        <w:t>Mostly because there is a chance that diamond problem will occur.</w:t>
+      </w:r>
+    </w:p>
+    <w:p>
+      <w:pPr>
+        <w:pStyle w:val="ListParagraph"/>
+        <w:numPr>
+          <w:ilvl w:val="0"/>
+          <w:numId w:val="1"/>
+        </w:numPr>
+      </w:pPr>
+      <w:r>
+        <w:t>You can have constructors in abstract classes.</w:t>
+      </w:r>
+    </w:p>
+    <w:p/>
+    <w:p>
+      <w:pPr>
+        <w:pStyle w:val="Heading1"/>
+      </w:pPr>
+      <w:r>
+        <w:t>Encapsulation</w:t>
+      </w:r>
+    </w:p>
+    <w:p>
+      <w:pPr>
+        <w:pStyle w:val="ListParagraph"/>
+        <w:numPr>
+          <w:ilvl w:val="0"/>
+          <w:numId w:val="1"/>
+        </w:numPr>
+      </w:pPr>
+      <w:r>
+        <w:t>The process of wrapping our code and data together into a single unit.</w:t>
+      </w:r>
+    </w:p>
+    <w:p>
+      <w:pPr>
+        <w:pStyle w:val="ListParagraph"/>
+        <w:numPr>
+          <w:ilvl w:val="0"/>
+          <w:numId w:val="1"/>
+        </w:numPr>
+      </w:pPr>
+      <w:r>
+        <w:t>So essentially, the validation and any process of data in your class will be handled by the class itself.</w:t>
+      </w:r>
+    </w:p>
+    <w:p>
+      <w:pPr>
+        <w:pStyle w:val="ListParagraph"/>
+        <w:numPr>
+          <w:ilvl w:val="0"/>
+          <w:numId w:val="1"/>
+        </w:numPr>
+      </w:pPr>
+      <w:r>
+        <w:t>They prevent unauthorized access to your object’s properties and setting values that should not be there.</w:t>
+      </w:r>
+    </w:p>
+    <w:p>
+      <w:pPr>
+        <w:pStyle w:val="ListParagraph"/>
+        <w:numPr>
+          <w:ilvl w:val="0"/>
+          <w:numId w:val="1"/>
+        </w:numPr>
+      </w:pPr>
+      <w:r>
+        <w:t>You can also manipulate your models to either be just read-only or write-only.</w:t>
+      </w:r>
+    </w:p>
+    <w:p/>
+    <w:p/>
+    <w:p>
+      <w:pPr>
+        <w:pStyle w:val="Heading1"/>
+      </w:pPr>
+      <w:r>
+        <w:t>Non-access Modifier</w:t>
+      </w:r>
+    </w:p>
+    <w:p>
+      <w:pPr>
+        <w:pStyle w:val="Heading2"/>
+      </w:pPr>
+      <w:r>
+        <w:t>Abstract</w:t>
+      </w:r>
+    </w:p>
+    <w:p>
+      <w:pPr>
+        <w:pStyle w:val="ListParagraph"/>
+        <w:numPr>
+          <w:ilvl w:val="0"/>
+          <w:numId w:val="1"/>
+        </w:numPr>
+      </w:pPr>
+      <w:r>
+        <w:t xml:space="preserve">Applies </w:t>
+      </w:r>
+      <w:proofErr w:type="gramStart"/>
+      <w:r>
+        <w:t>to:</w:t>
+      </w:r>
+      <w:proofErr w:type="gramEnd"/>
+      <w:r>
+        <w:t xml:space="preserve"> classes, methods, properties, etc.</w:t>
+      </w:r>
+    </w:p>
+    <w:p>
+      <w:pPr>
+        <w:pStyle w:val="ListParagraph"/>
+        <w:numPr>
+          <w:ilvl w:val="0"/>
+          <w:numId w:val="1"/>
+        </w:numPr>
+      </w:pPr>
+      <w:r>
+        <w:t xml:space="preserve">They enable you to create incomplete implementation of whatever you applied to it and the derived class must give it an implantation </w:t>
+      </w:r>
+      <w:proofErr w:type="gramStart"/>
+      <w:r>
+        <w:t>details</w:t>
+      </w:r>
+      <w:proofErr w:type="gramEnd"/>
+    </w:p>
+    <w:p/>
+    <w:p>
+      <w:pPr>
+        <w:pStyle w:val="Heading2"/>
+      </w:pPr>
+      <w:r>
+        <w:t>Const</w:t>
+      </w:r>
+    </w:p>
+    <w:p>
+      <w:pPr>
+        <w:pStyle w:val="ListParagraph"/>
+        <w:numPr>
+          <w:ilvl w:val="0"/>
+          <w:numId w:val="1"/>
+        </w:numPr>
+      </w:pPr>
+      <w:r>
+        <w:t xml:space="preserve">Applied to </w:t>
+      </w:r>
+      <w:proofErr w:type="gramStart"/>
+      <w:r>
+        <w:t>fields</w:t>
+      </w:r>
+      <w:proofErr w:type="gramEnd"/>
+    </w:p>
+    <w:p>
+      <w:pPr>
+        <w:pStyle w:val="ListParagraph"/>
+        <w:numPr>
+          <w:ilvl w:val="0"/>
+          <w:numId w:val="1"/>
+        </w:numPr>
+      </w:pPr>
+      <w:r>
+        <w:t xml:space="preserve">Constant field </w:t>
+      </w:r>
+      <w:r>
+        <w:t xml:space="preserve">means you cannot modify the </w:t>
+      </w:r>
+      <w:proofErr w:type="gramStart"/>
+      <w:r>
+        <w:t>value</w:t>
+      </w:r>
+      <w:proofErr w:type="gramEnd"/>
+    </w:p>
+    <w:p>
+      <w:pPr>
+        <w:pStyle w:val="ListParagraph"/>
+        <w:numPr>
+          <w:ilvl w:val="0"/>
+          <w:numId w:val="1"/>
+        </w:numPr>
+      </w:pPr>
+      <w:r>
+        <w:t xml:space="preserve">Constant can be an int, Boolean, string, or </w:t>
+      </w:r>
+      <w:proofErr w:type="gramStart"/>
+      <w:r>
+        <w:t>null</w:t>
+      </w:r>
+      <w:proofErr w:type="gramEnd"/>
+    </w:p>
+    <w:p>
+      <w:pPr>
+        <w:pStyle w:val="ListParagraph"/>
+        <w:numPr>
+          <w:ilvl w:val="0"/>
+          <w:numId w:val="1"/>
+        </w:numPr>
+      </w:pPr>
+      <w:r>
+        <w:lastRenderedPageBreak/>
+        <w:t>Do not create a constant field to represent an information that you expect to change at any time.</w:t>
+      </w:r>
+    </w:p>
+    <w:p>
+      <w:pPr>
+        <w:pStyle w:val="ListParagraph"/>
+        <w:numPr>
+          <w:ilvl w:val="0"/>
+          <w:numId w:val="1"/>
+        </w:numPr>
+      </w:pPr>
+      <w:r>
+        <w:rPr>
+          <w:u w:val="single"/>
+        </w:rPr>
+        <w:t>You must initialize at declaration.</w:t>
+      </w:r>
+    </w:p>
+    <w:p>
+      <w:pPr>
+        <w:pStyle w:val="ListParagraph"/>
+        <w:numPr>
+          <w:ilvl w:val="0"/>
+          <w:numId w:val="1"/>
+        </w:numPr>
+      </w:pPr>
+      <w:r>
+        <w:rPr>
+          <w:u w:val="single"/>
+        </w:rPr>
+        <w:t xml:space="preserve">They are </w:t>
+      </w:r>
+      <w:proofErr w:type="spellStart"/>
+      <w:r>
+        <w:rPr>
+          <w:u w:val="single"/>
+        </w:rPr>
+        <w:t>implicity</w:t>
+      </w:r>
+      <w:proofErr w:type="spellEnd"/>
+      <w:r>
+        <w:rPr>
+          <w:u w:val="single"/>
+        </w:rPr>
+        <w:t xml:space="preserve"> static.</w:t>
+      </w:r>
+    </w:p>
+    <w:p/>
+    <w:p>
+      <w:pPr>
+        <w:pStyle w:val="Heading2"/>
+      </w:pPr>
+      <w:proofErr w:type="spellStart"/>
+      <w:r>
+        <w:t>Readonly</w:t>
+      </w:r>
+      <w:proofErr w:type="spellEnd"/>
+    </w:p>
+    <w:p>
+      <w:pPr>
+        <w:pStyle w:val="ListParagraph"/>
+        <w:numPr>
+          <w:ilvl w:val="0"/>
+          <w:numId w:val="1"/>
+        </w:numPr>
+      </w:pPr>
+      <w:r>
+        <w:t>Applied to fields, structs, class members, etc.</w:t>
+      </w:r>
+    </w:p>
+    <w:p>
+      <w:pPr>
+        <w:pStyle w:val="ListParagraph"/>
+        <w:numPr>
+          <w:ilvl w:val="0"/>
+          <w:numId w:val="1"/>
+        </w:numPr>
+      </w:pPr>
+      <w:proofErr w:type="spellStart"/>
+      <w:r>
+        <w:t>Readonly</w:t>
+      </w:r>
+      <w:proofErr w:type="spellEnd"/>
+      <w:r>
+        <w:t xml:space="preserve"> fields</w:t>
+      </w:r>
+    </w:p>
+    <w:p>
+      <w:pPr>
+        <w:pStyle w:val="ListParagraph"/>
+        <w:numPr>
+          <w:ilvl w:val="1"/>
+          <w:numId w:val="1"/>
+        </w:numPr>
+      </w:pPr>
+      <w:r>
+        <w:t xml:space="preserve">That field can only be instantiated </w:t>
+      </w:r>
+      <w:proofErr w:type="gramStart"/>
+      <w:r>
+        <w:t>once</w:t>
+      </w:r>
+      <w:proofErr w:type="gramEnd"/>
+    </w:p>
+    <w:p>
+      <w:pPr>
+        <w:pStyle w:val="ListParagraph"/>
+        <w:numPr>
+          <w:ilvl w:val="2"/>
+          <w:numId w:val="1"/>
+        </w:numPr>
+      </w:pPr>
+      <w:r>
+        <w:t xml:space="preserve">Can only be </w:t>
+      </w:r>
+      <w:r>
+        <w:rPr>
+          <w:u w:val="single"/>
+        </w:rPr>
+        <w:t>instantiated in the constructor</w:t>
+      </w:r>
+      <w:r>
+        <w:t xml:space="preserve"> or at the declaration.</w:t>
+      </w:r>
+    </w:p>
+    <w:p>
+      <w:pPr>
+        <w:pStyle w:val="ListParagraph"/>
+        <w:numPr>
+          <w:ilvl w:val="2"/>
+          <w:numId w:val="1"/>
+        </w:numPr>
+      </w:pPr>
+      <w:r>
+        <w:rPr>
+          <w:u w:val="single"/>
+        </w:rPr>
+        <w:t xml:space="preserve">They can be initialized </w:t>
+      </w:r>
+      <w:proofErr w:type="gramStart"/>
+      <w:r>
+        <w:rPr>
+          <w:u w:val="single"/>
+        </w:rPr>
+        <w:t>at a later time</w:t>
+      </w:r>
+      <w:proofErr w:type="gramEnd"/>
+      <w:r>
+        <w:rPr>
+          <w:u w:val="single"/>
+        </w:rPr>
+        <w:t>.</w:t>
+      </w:r>
+    </w:p>
+    <w:p>
+      <w:pPr>
+        <w:pStyle w:val="ListParagraph"/>
+        <w:numPr>
+          <w:ilvl w:val="0"/>
+          <w:numId w:val="1"/>
+        </w:numPr>
+      </w:pPr>
+      <w:proofErr w:type="spellStart"/>
+      <w:r>
+        <w:t>Readonly</w:t>
+      </w:r>
+      <w:proofErr w:type="spellEnd"/>
+      <w:r>
+        <w:t xml:space="preserve"> </w:t>
+      </w:r>
+      <w:proofErr w:type="gramStart"/>
+      <w:r>
+        <w:t>structs</w:t>
+      </w:r>
+      <w:proofErr w:type="gramEnd"/>
+    </w:p>
+    <w:p>
+      <w:pPr>
+        <w:pStyle w:val="ListParagraph"/>
+        <w:numPr>
+          <w:ilvl w:val="1"/>
+          <w:numId w:val="1"/>
+        </w:numPr>
+      </w:pPr>
+      <w:r>
+        <w:t>Once you create that struct, it is immutable.</w:t>
+      </w:r>
+    </w:p>
+    <w:p/>
+    <w:p>
+      <w:pPr>
+        <w:pStyle w:val="Heading2"/>
+      </w:pPr>
+      <w:r>
+        <w:t>Sealed</w:t>
+      </w:r>
+    </w:p>
+    <w:p>
+      <w:pPr>
+        <w:pStyle w:val="ListParagraph"/>
+        <w:numPr>
+          <w:ilvl w:val="0"/>
+          <w:numId w:val="1"/>
+        </w:numPr>
+      </w:pPr>
+      <w:r>
+        <w:t xml:space="preserve">Applied </w:t>
+      </w:r>
+      <w:proofErr w:type="gramStart"/>
+      <w:r>
+        <w:t>to:</w:t>
+      </w:r>
+      <w:proofErr w:type="gramEnd"/>
+      <w:r>
+        <w:t xml:space="preserve"> class, class members</w:t>
+      </w:r>
+    </w:p>
+    <w:p>
+      <w:pPr>
+        <w:pStyle w:val="ListParagraph"/>
+        <w:numPr>
+          <w:ilvl w:val="0"/>
+          <w:numId w:val="1"/>
+        </w:numPr>
+      </w:pPr>
+      <w:r>
+        <w:t xml:space="preserve">Sealed classes cannot be </w:t>
+      </w:r>
+      <w:proofErr w:type="gramStart"/>
+      <w:r>
+        <w:t>inherit</w:t>
+      </w:r>
+      <w:proofErr w:type="gramEnd"/>
+      <w:r>
+        <w:t xml:space="preserve"> by other classes.</w:t>
+      </w:r>
+    </w:p>
+    <w:p>
+      <w:pPr>
+        <w:pStyle w:val="ListParagraph"/>
+        <w:numPr>
+          <w:ilvl w:val="0"/>
+          <w:numId w:val="1"/>
+        </w:numPr>
+      </w:pPr>
+      <w:r>
+        <w:t xml:space="preserve">Sealed methods and properties </w:t>
+      </w:r>
+      <w:proofErr w:type="gramStart"/>
+      <w:r>
+        <w:t>aren’t</w:t>
+      </w:r>
+      <w:proofErr w:type="gramEnd"/>
+      <w:r>
+        <w:t xml:space="preserve"> overridable in any classes that inherit those members.</w:t>
+      </w:r>
+    </w:p>
+    <w:p>
+      <w:pPr>
+        <w:pStyle w:val="ListParagraph"/>
+        <w:numPr>
+          <w:ilvl w:val="0"/>
+          <w:numId w:val="1"/>
+        </w:numPr>
+      </w:pPr>
+      <w:proofErr w:type="gramStart"/>
+      <w:r>
+        <w:t>Similar to</w:t>
+      </w:r>
+      <w:proofErr w:type="gramEnd"/>
+      <w:r>
+        <w:t xml:space="preserve"> final</w:t>
+      </w:r>
+    </w:p>
+    <w:p/>
+    <w:p>
+      <w:pPr>
+        <w:pStyle w:val="Heading2"/>
+      </w:pPr>
+      <w:r>
+        <w:t>Static</w:t>
+      </w:r>
+    </w:p>
+    <w:p>
+      <w:pPr>
+        <w:pStyle w:val="ListParagraph"/>
+        <w:numPr>
+          <w:ilvl w:val="0"/>
+          <w:numId w:val="1"/>
+        </w:numPr>
+      </w:pPr>
+      <w:r>
+        <w:t xml:space="preserve">Applied class, class </w:t>
+      </w:r>
+      <w:proofErr w:type="gramStart"/>
+      <w:r>
+        <w:t>members</w:t>
+      </w:r>
+      <w:proofErr w:type="gramEnd"/>
+    </w:p>
+    <w:p>
+      <w:pPr>
+        <w:pStyle w:val="ListParagraph"/>
+        <w:numPr>
+          <w:ilvl w:val="0"/>
+          <w:numId w:val="1"/>
+        </w:numPr>
+      </w:pPr>
+      <w:r>
+        <w:t xml:space="preserve">Static class cannot be instantiated or inherited, its class members must be static </w:t>
+      </w:r>
+      <w:proofErr w:type="gramStart"/>
+      <w:r>
+        <w:t>also</w:t>
+      </w:r>
+      <w:proofErr w:type="gramEnd"/>
+    </w:p>
+    <w:p>
+      <w:pPr>
+        <w:pStyle w:val="ListParagraph"/>
+        <w:numPr>
+          <w:ilvl w:val="0"/>
+          <w:numId w:val="1"/>
+        </w:numPr>
+      </w:pPr>
+      <w:r>
+        <w:t xml:space="preserve">Static class member belongs to that class itself rather than a specific </w:t>
+      </w:r>
+      <w:proofErr w:type="gramStart"/>
+      <w:r>
+        <w:t>object</w:t>
+      </w:r>
+      <w:proofErr w:type="gramEnd"/>
+    </w:p>
+    <w:p>
+      <w:pPr>
+        <w:pStyle w:val="ListParagraph"/>
+        <w:numPr>
+          <w:ilvl w:val="0"/>
+          <w:numId w:val="1"/>
+        </w:numPr>
+      </w:pPr>
+      <w:r>
+        <w:t xml:space="preserve">Static fields </w:t>
+      </w:r>
+      <w:proofErr w:type="gramStart"/>
+      <w:r>
+        <w:t>belongs</w:t>
+      </w:r>
+      <w:proofErr w:type="gramEnd"/>
+      <w:r>
+        <w:t xml:space="preserve"> to that class itself</w:t>
+      </w:r>
+    </w:p>
+    <w:p/>
+    <w:p>
+      <w:pPr>
+        <w:pStyle w:val="Heading2"/>
+      </w:pPr>
+      <w:r>
+        <w:t>Virtual</w:t>
+      </w:r>
+    </w:p>
+    <w:p>
+      <w:pPr>
+        <w:pStyle w:val="ListParagraph"/>
+        <w:numPr>
+          <w:ilvl w:val="0"/>
+          <w:numId w:val="1"/>
+        </w:numPr>
+      </w:pPr>
+      <w:r>
+        <w:t>It allows for it to be overridden in a derived class.</w:t>
+      </w:r>
+    </w:p>
+    <w:p>
+      <w:pPr>
+        <w:pStyle w:val="ListParagraph"/>
+        <w:numPr>
+          <w:ilvl w:val="0"/>
+          <w:numId w:val="1"/>
+        </w:numPr>
+      </w:pPr>
+      <w:r>
+        <w:t>By default, methods are non-virtual therefore you cannot override.</w:t>
+      </w:r>
+    </w:p>
+    <w:p>
+      <w:pPr>
+        <w:pStyle w:val="ListParagraph"/>
+        <w:numPr>
+          <w:ilvl w:val="0"/>
+          <w:numId w:val="1"/>
+        </w:numPr>
+      </w:pPr>
+      <w:r>
+        <w:t xml:space="preserve">You can’t make virtual methods </w:t>
+      </w:r>
+      <w:proofErr w:type="gramStart"/>
+      <w:r>
+        <w:t>private</w:t>
+      </w:r>
+      <w:proofErr w:type="gramEnd"/>
+    </w:p>
+    <w:p/>
+    <w:p>
+      <w:pPr>
+        <w:pStyle w:val="Heading2"/>
+      </w:pPr>
+      <w:r>
+        <w:t>Override</w:t>
+      </w:r>
+    </w:p>
+    <w:p>
+      <w:pPr>
+        <w:pStyle w:val="ListParagraph"/>
+        <w:numPr>
+          <w:ilvl w:val="0"/>
+          <w:numId w:val="1"/>
+        </w:numPr>
+      </w:pPr>
+      <w:r>
+        <w:t xml:space="preserve">Override methods must do method overriding or it gives an </w:t>
+      </w:r>
+      <w:proofErr w:type="gramStart"/>
+      <w:r>
+        <w:t>error</w:t>
+      </w:r>
+      <w:proofErr w:type="gramEnd"/>
+    </w:p>
+    <w:p>
+      <w:pPr>
+        <w:pStyle w:val="ListParagraph"/>
+        <w:numPr>
+          <w:ilvl w:val="1"/>
+          <w:numId w:val="1"/>
+        </w:numPr>
+      </w:pPr>
+      <w:r>
+        <w:t xml:space="preserve">Ensures that the method you created is overriding a method from the base </w:t>
+      </w:r>
+      <w:proofErr w:type="gramStart"/>
+      <w:r>
+        <w:t>class</w:t>
+      </w:r>
+      <w:proofErr w:type="gramEnd"/>
+    </w:p>
+    <w:p/>
+    <w:p>
+      <w:pPr>
+        <w:pStyle w:val="Heading2"/>
+      </w:pPr>
+      <w:r>
+        <w:t>Partial</w:t>
+      </w:r>
+    </w:p>
+    <w:p>
+      <w:pPr>
+        <w:pStyle w:val="ListParagraph"/>
+        <w:numPr>
+          <w:ilvl w:val="0"/>
+          <w:numId w:val="1"/>
+        </w:numPr>
+      </w:pPr>
+      <w:r>
+        <w:t xml:space="preserve">Applied </w:t>
+      </w:r>
+      <w:proofErr w:type="gramStart"/>
+      <w:r>
+        <w:t>to:</w:t>
+      </w:r>
+      <w:proofErr w:type="gramEnd"/>
+      <w:r>
+        <w:t xml:space="preserve"> classes, structs, interfaces</w:t>
+      </w:r>
+    </w:p>
+    <w:p>
+      <w:pPr>
+        <w:pStyle w:val="ListParagraph"/>
+        <w:numPr>
+          <w:ilvl w:val="0"/>
+          <w:numId w:val="1"/>
+        </w:numPr>
+      </w:pPr>
+      <w:r>
+        <w:t>It will split the class into two or more source files.</w:t>
+      </w:r>
+    </w:p>
+    <w:p>
+      <w:pPr>
+        <w:pStyle w:val="ListParagraph"/>
+        <w:numPr>
+          <w:ilvl w:val="0"/>
+          <w:numId w:val="1"/>
+        </w:numPr>
+      </w:pPr>
+      <w:r>
+        <w:t>Advantage:</w:t>
+      </w:r>
+    </w:p>
+    <w:p>
+      <w:pPr>
+        <w:pStyle w:val="ListParagraph"/>
+        <w:numPr>
+          <w:ilvl w:val="1"/>
+          <w:numId w:val="1"/>
+        </w:numPr>
+      </w:pPr>
+      <w:proofErr w:type="gramStart"/>
+      <w:r>
+        <w:lastRenderedPageBreak/>
+        <w:t>Let’s</w:t>
+      </w:r>
+      <w:proofErr w:type="gramEnd"/>
+      <w:r>
+        <w:t xml:space="preserve"> you work on the same class with another person without interrupting their workflow.</w:t>
+      </w:r>
+    </w:p>
+    <w:p>
+      <w:pPr>
+        <w:pStyle w:val="ListParagraph"/>
+        <w:numPr>
+          <w:ilvl w:val="0"/>
+          <w:numId w:val="1"/>
+        </w:numPr>
+      </w:pPr>
+      <w:r>
+        <w:t xml:space="preserve">At compile time, it will merge </w:t>
+      </w:r>
+      <w:proofErr w:type="gramStart"/>
+      <w:r>
+        <w:t>those partial class</w:t>
+      </w:r>
+      <w:proofErr w:type="gramEnd"/>
+      <w:r>
+        <w:t xml:space="preserve"> into one.</w:t>
+      </w:r>
+    </w:p>
+    <w:p/>
+    <w:p/>
     <w:sectPr>
       <w:pgSz w:w="12240" w:h="15840"/>
       <w:pgMar w:top="1440" w:right="1440" w:bottom="1440" w:left="1440" w:header="720" w:footer="720" w:gutter="0"/>

</xml_diff>